<commit_message>
description de l'api dans l'article
</commit_message>
<xml_diff>
--- a/Article MLOps.docx
+++ b/Article MLOps.docx
@@ -3,19 +3,9 @@
 <w:document xmlns:wpc="http://schemas.microsoft.com/office/word/2010/wordprocessingCanvas" xmlns:cx="http://schemas.microsoft.com/office/drawing/2014/chartex" xmlns:cx1="http://schemas.microsoft.com/office/drawing/2015/9/8/chartex" xmlns:cx2="http://schemas.microsoft.com/office/drawing/2015/10/21/chartex" xmlns:cx3="http://schemas.microsoft.com/office/drawing/2016/5/9/chartex" xmlns:cx4="http://schemas.microsoft.com/office/drawing/2016/5/10/chartex" xmlns:cx5="http://schemas.microsoft.com/office/drawing/2016/5/11/chartex" xmlns:cx6="http://schemas.microsoft.com/office/drawing/2016/5/12/chartex" xmlns:cx7="http://schemas.microsoft.com/office/drawing/2016/5/13/chartex" xmlns:cx8="http://schemas.microsoft.com/office/drawing/2016/5/14/chartex" xmlns:mc="http://schemas.openxmlformats.org/markup-compatibility/2006" xmlns:aink="http://schemas.microsoft.com/office/drawing/2016/ink" xmlns:am3d="http://schemas.microsoft.com/office/drawing/2017/model3d" xmlns:o="urn:schemas-microsoft-com:office:office" xmlns:oel="http://schemas.microsoft.com/office/2019/extlst" xmlns:r="http://schemas.openxmlformats.org/officeDocument/2006/relationships" xmlns:m="http://schemas.openxmlformats.org/officeDocument/2006/math" xmlns:v="urn:schemas-microsoft-com:vml" xmlns:wp14="http://schemas.microsoft.com/office/word/2010/wordprocessingDrawing" xmlns:wp="http://schemas.openxmlformats.org/drawingml/2006/wordprocessingDrawing" xmlns:w10="urn:schemas-microsoft-com:office:word" xmlns:w="http://schemas.openxmlformats.org/wordprocessingml/2006/main" xmlns:w14="http://schemas.microsoft.com/office/word/2010/wordml" xmlns:w15="http://schemas.microsoft.com/office/word/2012/wordml" xmlns:w16cex="http://schemas.microsoft.com/office/word/2018/wordml/cex" xmlns:w16cid="http://schemas.microsoft.com/office/word/2016/wordml/cid" xmlns:w16="http://schemas.microsoft.com/office/word/2018/wordml" xmlns:w16du="http://schemas.microsoft.com/office/word/2023/wordml/word16du" xmlns:w16sdtdh="http://schemas.microsoft.com/office/word/2020/wordml/sdtdatahash" xmlns:w16sdtfl="http://schemas.microsoft.com/office/word/2024/wordml/sdtformatlock" xmlns:w16se="http://schemas.microsoft.com/office/word/2015/wordml/symex" xmlns:wpg="http://schemas.microsoft.com/office/word/2010/wordprocessingGroup" xmlns:wpi="http://schemas.microsoft.com/office/word/2010/wordprocessingInk" xmlns:wne="http://schemas.microsoft.com/office/word/2006/wordml" xmlns:wps="http://schemas.microsoft.com/office/word/2010/wordprocessingShape" mc:Ignorable="w14 w15 w16se w16cid w16 w16cex w16sdtdh w16sdtfl w16du wp14">
   <w:body>
     <w:p>
-      <w:proofErr w:type="spellStart"/>
-      <w:r>
-        <w:t>Déployement</w:t>
-      </w:r>
-      <w:proofErr w:type="spellEnd"/>
-      <w:r>
-        <w:t xml:space="preserve"> d’un modèle de classification des tweets en respectant une démarche </w:t>
-      </w:r>
-      <w:proofErr w:type="spellStart"/>
-      <w:r>
-        <w:t>MLOps</w:t>
-      </w:r>
-      <w:proofErr w:type="spellEnd"/>
+      <w:r>
+        <w:t>Déployement d’un modèle de classification des tweets en respectant une démarche MLOps</w:t>
+      </w:r>
     </w:p>
     <w:p>
       <w:r>
@@ -29,23 +19,7 @@
     </w:p>
     <w:p>
       <w:r>
-        <w:t xml:space="preserve">Toutefois la direction </w:t>
-      </w:r>
-      <w:proofErr w:type="spellStart"/>
-      <w:r>
-        <w:t>à</w:t>
-      </w:r>
-      <w:proofErr w:type="spellEnd"/>
-      <w:r>
-        <w:t xml:space="preserve"> </w:t>
-      </w:r>
-      <w:proofErr w:type="spellStart"/>
-      <w:r>
-        <w:t>décidé</w:t>
-      </w:r>
-      <w:proofErr w:type="spellEnd"/>
-      <w:r>
-        <w:t xml:space="preserve"> de se servir de données publiques pour le développement et l’entrainement du prototype.</w:t>
+        <w:t>Toutefois la direction à décidé de se servir de données publiques pour le développement et l’entrainement du prototype.</w:t>
       </w:r>
     </w:p>
     <w:p>
@@ -75,13 +49,8 @@
         </w:numPr>
       </w:pPr>
       <w:r>
-        <w:t xml:space="preserve">Comparaison des modèles avec </w:t>
-      </w:r>
-      <w:proofErr w:type="spellStart"/>
-      <w:r>
-        <w:t>MLFlow</w:t>
-      </w:r>
-      <w:proofErr w:type="spellEnd"/>
+        <w:t>Comparaison des modèles avec MLFlow</w:t>
+      </w:r>
     </w:p>
     <w:p>
       <w:pPr>
@@ -92,7 +61,13 @@
         </w:numPr>
       </w:pPr>
       <w:r>
-        <w:t>Déploiement du meilleur modèle sur un VM Azure</w:t>
+        <w:t>Déploiement du meilleur modèle sur un</w:t>
+      </w:r>
+      <w:r>
+        <w:t>e</w:t>
+      </w:r>
+      <w:r>
+        <w:t xml:space="preserve"> VM Azure</w:t>
       </w:r>
     </w:p>
     <w:p>
@@ -145,15 +120,7 @@
     </w:p>
     <w:p>
       <w:r>
-        <w:t>(</w:t>
-      </w:r>
-      <w:proofErr w:type="gramStart"/>
-      <w:r>
-        <w:t>image</w:t>
-      </w:r>
-      <w:proofErr w:type="gramEnd"/>
-      <w:r>
-        <w:t xml:space="preserve"> distribution)</w:t>
+        <w:t>(image distribution)</w:t>
       </w:r>
     </w:p>
     <w:p>
@@ -167,15 +134,7 @@
         <w:t>La préparation de notre texte pour les trois modèles à tester nécessite plusieurs étapes.</w:t>
       </w:r>
       <w:r>
-        <w:t xml:space="preserve"> Dans un premier temps, nous allons retirer les tags utilisateurs et les </w:t>
-      </w:r>
-      <w:proofErr w:type="spellStart"/>
-      <w:r>
-        <w:t>urls</w:t>
-      </w:r>
-      <w:proofErr w:type="spellEnd"/>
-      <w:r>
-        <w:t>.</w:t>
+        <w:t xml:space="preserve"> Dans un premier temps, nous allons retirer les tags utilisateurs et les urls.</w:t>
       </w:r>
     </w:p>
     <w:p>
@@ -188,13 +147,8 @@
       </w:pPr>
       <w:r>
         <w:lastRenderedPageBreak/>
-        <w:t xml:space="preserve">Comparaisons des modèles avec </w:t>
-      </w:r>
-      <w:proofErr w:type="spellStart"/>
-      <w:r>
-        <w:t>MLFlow</w:t>
-      </w:r>
-      <w:proofErr w:type="spellEnd"/>
+        <w:t>Comparaisons des modèles avec MLFlow</w:t>
+      </w:r>
     </w:p>
     <w:p>
       <w:r>
@@ -203,23 +157,7 @@
     </w:p>
     <w:p>
       <w:r>
-        <w:t xml:space="preserve">Les performances de ces modèles seront enregistrées avec </w:t>
-      </w:r>
-      <w:proofErr w:type="spellStart"/>
-      <w:r>
-        <w:t>MLFlow</w:t>
-      </w:r>
-      <w:proofErr w:type="spellEnd"/>
-      <w:r>
-        <w:t xml:space="preserve">. Cet outil permet enregistre les données des modèles et offre un </w:t>
-      </w:r>
-      <w:proofErr w:type="spellStart"/>
-      <w:r>
-        <w:t>dashboard</w:t>
-      </w:r>
-      <w:proofErr w:type="spellEnd"/>
-      <w:r>
-        <w:t xml:space="preserve"> afin de faciliter la comparaison des modèles testées.</w:t>
+        <w:t>Les performances de ces modèles seront enregistrées avec MLFlow. Cet outil permet enregistre les données des modèles et offre un dashboard afin de faciliter la comparaison des modèles testées.</w:t>
       </w:r>
     </w:p>
     <w:p/>
@@ -230,79 +168,81 @@
     </w:p>
     <w:p>
       <w:r>
-        <w:t xml:space="preserve">Pour la régression logistique, la préparation des données va inclure un bag of </w:t>
-      </w:r>
-      <w:proofErr w:type="spellStart"/>
-      <w:r>
-        <w:t>words</w:t>
-      </w:r>
-      <w:proofErr w:type="spellEnd"/>
-      <w:r>
-        <w:t xml:space="preserve"> (</w:t>
-      </w:r>
-      <w:proofErr w:type="spellStart"/>
-      <w:r>
-        <w:t>CountVectorizer</w:t>
-      </w:r>
-      <w:proofErr w:type="spellEnd"/>
-      <w:r>
-        <w:t xml:space="preserve"> ou Tf-IDF)</w:t>
-      </w:r>
-    </w:p>
-    <w:p>
-      <w:r>
-        <w:t xml:space="preserve">Pour les deux modèles de </w:t>
-      </w:r>
-      <w:proofErr w:type="spellStart"/>
-      <w:r>
-        <w:t>deep</w:t>
-      </w:r>
-      <w:proofErr w:type="spellEnd"/>
-      <w:r>
-        <w:t xml:space="preserve"> </w:t>
-      </w:r>
-      <w:proofErr w:type="spellStart"/>
-      <w:r>
-        <w:t>learning</w:t>
-      </w:r>
-      <w:proofErr w:type="spellEnd"/>
-      <w:r>
-        <w:t xml:space="preserve">, les données vont subir un </w:t>
-      </w:r>
-      <w:proofErr w:type="spellStart"/>
-      <w:r>
-        <w:t>embedding</w:t>
-      </w:r>
-      <w:proofErr w:type="spellEnd"/>
-      <w:r>
-        <w:t>.</w:t>
+        <w:t>Pour la régression logistique, la préparation des données va inclure un bag of words (CountVectorizer ou Tf-IDF)</w:t>
+      </w:r>
+    </w:p>
+    <w:p>
+      <w:r>
+        <w:t>Pour les deux modèles de deep learning, les données vont subir un embedding.</w:t>
+      </w:r>
+    </w:p>
+    <w:p>
+      <w:pPr>
+        <w:pStyle w:val="Paragraphedeliste"/>
+        <w:numPr>
+          <w:ilvl w:val="0"/>
+          <w:numId w:val="3"/>
+        </w:numPr>
+      </w:pPr>
+      <w:r>
+        <w:t>Déploiement du modèle sur une VM Azure</w:t>
+      </w:r>
+    </w:p>
+    <w:p>
+      <w:pPr>
+        <w:pStyle w:val="Paragraphedeliste"/>
+      </w:pPr>
+    </w:p>
+    <w:p>
+      <w:r>
+        <w:t>Le modèle va être déployé sur une API stocké dans une VM Azure. L’API consiste en deux Endpoints.</w:t>
+      </w:r>
+    </w:p>
+    <w:p>
+      <w:pPr>
+        <w:pStyle w:val="Paragraphedeliste"/>
+        <w:numPr>
+          <w:ilvl w:val="0"/>
+          <w:numId w:val="6"/>
+        </w:numPr>
+      </w:pPr>
+      <w:r>
+        <w:t>Le premier endpoint est celui qui fait tourner le modèle. Lorsque la requête POST est reçue, l’API envoit le sentiment associé au tweet</w:t>
+      </w:r>
+    </w:p>
+    <w:p>
+      <w:pPr>
+        <w:pStyle w:val="Paragraphedeliste"/>
+        <w:numPr>
+          <w:ilvl w:val="0"/>
+          <w:numId w:val="6"/>
+        </w:numPr>
+      </w:pPr>
+      <w:r>
+        <w:t>Le second Endpoint permet de recevoir le feedback de l’utilisateur et de stocker ce dernier.</w:t>
+      </w:r>
+    </w:p>
+    <w:p>
+      <w:r>
+        <w:t>Plutôt que de simplement stocker la valeur du feedback et de compter le nombre de feedback similaire. Il a été choisi de stocker plus d’information sur l’usage de l’API. En plus du feeback, la date, le tweet, et le sentiment prédit sont stockées afin de pouvoir assurer un meilleur suivie du modèle par les équipes techniques.</w:t>
       </w:r>
     </w:p>
     <w:p/>
     <w:p>
-      <w:r>
-        <w:t>4. Création d’un UI</w:t>
-      </w:r>
-    </w:p>
-    <w:p>
-      <w:r>
-        <w:t>Afin d’</w:t>
-      </w:r>
-      <w:proofErr w:type="spellStart"/>
-      <w:r>
-        <w:t>intéragir</w:t>
-      </w:r>
-      <w:proofErr w:type="spellEnd"/>
-      <w:r>
-        <w:t xml:space="preserve"> avec le modèle, nous devons créer une interface utilisateur. Le choix se porte sur </w:t>
-      </w:r>
-      <w:proofErr w:type="spellStart"/>
-      <w:r>
-        <w:t>Streamlit</w:t>
-      </w:r>
-      <w:proofErr w:type="spellEnd"/>
-      <w:r>
-        <w:t xml:space="preserve"> car cette bibliothèque permet de créer l’interface en quelques lignes de code Python.</w:t>
+      <w:pPr>
+        <w:pStyle w:val="Paragraphedeliste"/>
+        <w:numPr>
+          <w:ilvl w:val="0"/>
+          <w:numId w:val="3"/>
+        </w:numPr>
+      </w:pPr>
+      <w:r>
+        <w:t>Création d’une UI</w:t>
+      </w:r>
+    </w:p>
+    <w:p>
+      <w:r>
+        <w:t>Afin d’intéragir avec le modèle, nous devons créer une interface utilisateur. Le choix se porte sur Streamlit car cette bibliothèque permet de créer l’interface en quelques lignes de code Python.</w:t>
       </w:r>
     </w:p>
     <w:p>
@@ -312,51 +252,52 @@
     </w:p>
     <w:p>
       <w:r>
-        <w:t xml:space="preserve">Pour les besoins de ce projet, </w:t>
-      </w:r>
-      <w:proofErr w:type="spellStart"/>
-      <w:r>
-        <w:t>l’ui</w:t>
-      </w:r>
-      <w:proofErr w:type="spellEnd"/>
-      <w:r>
-        <w:t xml:space="preserve"> ne sera pas déployée sur le cloud mais uniquement en local.</w:t>
-      </w:r>
-    </w:p>
-    <w:p>
-      <w:r>
-        <w:t xml:space="preserve">Pour démarrer l’interface </w:t>
-      </w:r>
-      <w:proofErr w:type="spellStart"/>
-      <w:r>
-        <w:t>streamlit</w:t>
-      </w:r>
-      <w:proofErr w:type="spellEnd"/>
-      <w:r>
-        <w:t xml:space="preserve"> nous devons saisir la ligne de commande suivante :</w:t>
-      </w:r>
-    </w:p>
-    <w:p>
-      <w:proofErr w:type="spellStart"/>
-      <w:r>
-        <w:t>Streamlit</w:t>
-      </w:r>
-      <w:proofErr w:type="spellEnd"/>
-      <w:r>
-        <w:t xml:space="preserve"> run user_interface.py</w:t>
-      </w:r>
-    </w:p>
-    <w:p>
-      <w:r>
-        <w:t xml:space="preserve">Attention : Le terminal utilisé pour démarrer l’application </w:t>
-      </w:r>
-      <w:proofErr w:type="spellStart"/>
-      <w:r>
-        <w:t>Streamlit</w:t>
-      </w:r>
-      <w:proofErr w:type="spellEnd"/>
-      <w:r>
-        <w:t xml:space="preserve"> doit rester ouvert pendant l’usage de celle-ci.</w:t>
+        <w:t>Notre interface va communiquer deux fois avec l’API pour le besoin du projet :</w:t>
+      </w:r>
+    </w:p>
+    <w:p>
+      <w:pPr>
+        <w:pStyle w:val="Paragraphedeliste"/>
+        <w:numPr>
+          <w:ilvl w:val="0"/>
+          <w:numId w:val="5"/>
+        </w:numPr>
+      </w:pPr>
+      <w:r>
+        <w:lastRenderedPageBreak/>
+        <w:t>Une première requête post sera envoyé après la saisie du tweet lorsque l’on clique sur Prediction</w:t>
+      </w:r>
+    </w:p>
+    <w:p>
+      <w:pPr>
+        <w:pStyle w:val="Paragraphedeliste"/>
+        <w:numPr>
+          <w:ilvl w:val="0"/>
+          <w:numId w:val="5"/>
+        </w:numPr>
+      </w:pPr>
+      <w:r>
+        <w:t>Une seconde requête post une fois que l’utilisateur a donné un feedback sur la prédiction</w:t>
+      </w:r>
+    </w:p>
+    <w:p>
+      <w:r>
+        <w:t>Pour les besoins de ce projet, l’ui ne sera pas déployée sur le cloud mais uniquement en local.</w:t>
+      </w:r>
+    </w:p>
+    <w:p>
+      <w:r>
+        <w:t>Pour démarrer l’interface streamlit nous devons saisir la ligne de commande suivante :</w:t>
+      </w:r>
+    </w:p>
+    <w:p>
+      <w:r>
+        <w:t>Streamlit run user_interface.py</w:t>
+      </w:r>
+    </w:p>
+    <w:p>
+      <w:r>
+        <w:t>Attention : Le terminal utilisé pour démarrer l’application Streamlit doit rester ouvert pendant l’usage de celle-ci.</w:t>
       </w:r>
     </w:p>
     <w:p/>
@@ -398,6 +339,118 @@
 <file path=word/numbering.xml><?xml version="1.0" encoding="utf-8"?>
 <w:numbering xmlns:wpc="http://schemas.microsoft.com/office/word/2010/wordprocessingCanvas" xmlns:cx="http://schemas.microsoft.com/office/drawing/2014/chartex" xmlns:cx1="http://schemas.microsoft.com/office/drawing/2015/9/8/chartex" xmlns:cx2="http://schemas.microsoft.com/office/drawing/2015/10/21/chartex" xmlns:cx3="http://schemas.microsoft.com/office/drawing/2016/5/9/chartex" xmlns:cx4="http://schemas.microsoft.com/office/drawing/2016/5/10/chartex" xmlns:cx5="http://schemas.microsoft.com/office/drawing/2016/5/11/chartex" xmlns:cx6="http://schemas.microsoft.com/office/drawing/2016/5/12/chartex" xmlns:cx7="http://schemas.microsoft.com/office/drawing/2016/5/13/chartex" xmlns:cx8="http://schemas.microsoft.com/office/drawing/2016/5/14/chartex" xmlns:mc="http://schemas.openxmlformats.org/markup-compatibility/2006" xmlns:aink="http://schemas.microsoft.com/office/drawing/2016/ink" xmlns:am3d="http://schemas.microsoft.com/office/drawing/2017/model3d" xmlns:o="urn:schemas-microsoft-com:office:office" xmlns:oel="http://schemas.microsoft.com/office/2019/extlst" xmlns:r="http://schemas.openxmlformats.org/officeDocument/2006/relationships" xmlns:m="http://schemas.openxmlformats.org/officeDocument/2006/math" xmlns:v="urn:schemas-microsoft-com:vml" xmlns:wp14="http://schemas.microsoft.com/office/word/2010/wordprocessingDrawing" xmlns:wp="http://schemas.openxmlformats.org/drawingml/2006/wordprocessingDrawing" xmlns:w10="urn:schemas-microsoft-com:office:word" xmlns:w="http://schemas.openxmlformats.org/wordprocessingml/2006/main" xmlns:w14="http://schemas.microsoft.com/office/word/2010/wordml" xmlns:w15="http://schemas.microsoft.com/office/word/2012/wordml" xmlns:w16cex="http://schemas.microsoft.com/office/word/2018/wordml/cex" xmlns:w16cid="http://schemas.microsoft.com/office/word/2016/wordml/cid" xmlns:w16="http://schemas.microsoft.com/office/word/2018/wordml" xmlns:w16du="http://schemas.microsoft.com/office/word/2023/wordml/word16du" xmlns:w16sdtdh="http://schemas.microsoft.com/office/word/2020/wordml/sdtdatahash" xmlns:w16sdtfl="http://schemas.microsoft.com/office/word/2024/wordml/sdtformatlock" xmlns:w16se="http://schemas.microsoft.com/office/word/2015/wordml/symex" xmlns:wpg="http://schemas.microsoft.com/office/word/2010/wordprocessingGroup" xmlns:wpi="http://schemas.microsoft.com/office/word/2010/wordprocessingInk" xmlns:wne="http://schemas.microsoft.com/office/word/2006/wordml" xmlns:wps="http://schemas.microsoft.com/office/word/2010/wordprocessingShape" mc:Ignorable="w14 w15 w16se w16cid w16 w16cex w16sdtdh w16sdtfl w16du wp14">
   <w:abstractNum w:abstractNumId="0" w15:restartNumberingAfterBreak="0">
+    <w:nsid w:val="07561621"/>
+    <w:multiLevelType w:val="hybridMultilevel"/>
+    <w:tmpl w:val="6526E7D8"/>
+    <w:lvl w:ilvl="0" w:tplc="83445AE4">
+      <w:numFmt w:val="bullet"/>
+      <w:lvlText w:val="-"/>
+      <w:lvlJc w:val="left"/>
+      <w:pPr>
+        <w:ind w:left="720" w:hanging="360"/>
+      </w:pPr>
+      <w:rPr>
+        <w:rFonts w:ascii="Aptos" w:eastAsiaTheme="minorHAnsi" w:hAnsi="Aptos" w:cstheme="minorBidi" w:hint="default"/>
+      </w:rPr>
+    </w:lvl>
+    <w:lvl w:ilvl="1" w:tplc="040C0003" w:tentative="1">
+      <w:start w:val="1"/>
+      <w:numFmt w:val="bullet"/>
+      <w:lvlText w:val="o"/>
+      <w:lvlJc w:val="left"/>
+      <w:pPr>
+        <w:ind w:left="1440" w:hanging="360"/>
+      </w:pPr>
+      <w:rPr>
+        <w:rFonts w:ascii="Courier New" w:hAnsi="Courier New" w:cs="Courier New" w:hint="default"/>
+      </w:rPr>
+    </w:lvl>
+    <w:lvl w:ilvl="2" w:tplc="040C0005" w:tentative="1">
+      <w:start w:val="1"/>
+      <w:numFmt w:val="bullet"/>
+      <w:lvlText w:val=""/>
+      <w:lvlJc w:val="left"/>
+      <w:pPr>
+        <w:ind w:left="2160" w:hanging="360"/>
+      </w:pPr>
+      <w:rPr>
+        <w:rFonts w:ascii="Wingdings" w:hAnsi="Wingdings" w:hint="default"/>
+      </w:rPr>
+    </w:lvl>
+    <w:lvl w:ilvl="3" w:tplc="040C0001" w:tentative="1">
+      <w:start w:val="1"/>
+      <w:numFmt w:val="bullet"/>
+      <w:lvlText w:val=""/>
+      <w:lvlJc w:val="left"/>
+      <w:pPr>
+        <w:ind w:left="2880" w:hanging="360"/>
+      </w:pPr>
+      <w:rPr>
+        <w:rFonts w:ascii="Symbol" w:hAnsi="Symbol" w:hint="default"/>
+      </w:rPr>
+    </w:lvl>
+    <w:lvl w:ilvl="4" w:tplc="040C0003" w:tentative="1">
+      <w:start w:val="1"/>
+      <w:numFmt w:val="bullet"/>
+      <w:lvlText w:val="o"/>
+      <w:lvlJc w:val="left"/>
+      <w:pPr>
+        <w:ind w:left="3600" w:hanging="360"/>
+      </w:pPr>
+      <w:rPr>
+        <w:rFonts w:ascii="Courier New" w:hAnsi="Courier New" w:cs="Courier New" w:hint="default"/>
+      </w:rPr>
+    </w:lvl>
+    <w:lvl w:ilvl="5" w:tplc="040C0005" w:tentative="1">
+      <w:start w:val="1"/>
+      <w:numFmt w:val="bullet"/>
+      <w:lvlText w:val=""/>
+      <w:lvlJc w:val="left"/>
+      <w:pPr>
+        <w:ind w:left="4320" w:hanging="360"/>
+      </w:pPr>
+      <w:rPr>
+        <w:rFonts w:ascii="Wingdings" w:hAnsi="Wingdings" w:hint="default"/>
+      </w:rPr>
+    </w:lvl>
+    <w:lvl w:ilvl="6" w:tplc="040C0001" w:tentative="1">
+      <w:start w:val="1"/>
+      <w:numFmt w:val="bullet"/>
+      <w:lvlText w:val=""/>
+      <w:lvlJc w:val="left"/>
+      <w:pPr>
+        <w:ind w:left="5040" w:hanging="360"/>
+      </w:pPr>
+      <w:rPr>
+        <w:rFonts w:ascii="Symbol" w:hAnsi="Symbol" w:hint="default"/>
+      </w:rPr>
+    </w:lvl>
+    <w:lvl w:ilvl="7" w:tplc="040C0003" w:tentative="1">
+      <w:start w:val="1"/>
+      <w:numFmt w:val="bullet"/>
+      <w:lvlText w:val="o"/>
+      <w:lvlJc w:val="left"/>
+      <w:pPr>
+        <w:ind w:left="5760" w:hanging="360"/>
+      </w:pPr>
+      <w:rPr>
+        <w:rFonts w:ascii="Courier New" w:hAnsi="Courier New" w:cs="Courier New" w:hint="default"/>
+      </w:rPr>
+    </w:lvl>
+    <w:lvl w:ilvl="8" w:tplc="040C0005" w:tentative="1">
+      <w:start w:val="1"/>
+      <w:numFmt w:val="bullet"/>
+      <w:lvlText w:val=""/>
+      <w:lvlJc w:val="left"/>
+      <w:pPr>
+        <w:ind w:left="6480" w:hanging="360"/>
+      </w:pPr>
+      <w:rPr>
+        <w:rFonts w:ascii="Wingdings" w:hAnsi="Wingdings" w:hint="default"/>
+      </w:rPr>
+    </w:lvl>
+  </w:abstractNum>
+  <w:abstractNum w:abstractNumId="1" w15:restartNumberingAfterBreak="0">
     <w:nsid w:val="0DBB7B44"/>
     <w:multiLevelType w:val="hybridMultilevel"/>
     <w:tmpl w:val="F7DAF1FE"/>
@@ -486,7 +539,7 @@
       </w:pPr>
     </w:lvl>
   </w:abstractNum>
-  <w:abstractNum w:abstractNumId="1" w15:restartNumberingAfterBreak="0">
+  <w:abstractNum w:abstractNumId="2" w15:restartNumberingAfterBreak="0">
     <w:nsid w:val="107E7304"/>
     <w:multiLevelType w:val="hybridMultilevel"/>
     <w:tmpl w:val="0D548E7C"/>
@@ -575,7 +628,7 @@
       </w:pPr>
     </w:lvl>
   </w:abstractNum>
-  <w:abstractNum w:abstractNumId="2" w15:restartNumberingAfterBreak="0">
+  <w:abstractNum w:abstractNumId="3" w15:restartNumberingAfterBreak="0">
     <w:nsid w:val="1437364B"/>
     <w:multiLevelType w:val="hybridMultilevel"/>
     <w:tmpl w:val="07163E1E"/>
@@ -664,7 +717,7 @@
       </w:pPr>
     </w:lvl>
   </w:abstractNum>
-  <w:abstractNum w:abstractNumId="3" w15:restartNumberingAfterBreak="0">
+  <w:abstractNum w:abstractNumId="4" w15:restartNumberingAfterBreak="0">
     <w:nsid w:val="4A141CEA"/>
     <w:multiLevelType w:val="hybridMultilevel"/>
     <w:tmpl w:val="AFCA5B64"/>
@@ -753,17 +806,136 @@
       </w:pPr>
     </w:lvl>
   </w:abstractNum>
+  <w:abstractNum w:abstractNumId="5" w15:restartNumberingAfterBreak="0">
+    <w:nsid w:val="7ACB23E4"/>
+    <w:multiLevelType w:val="hybridMultilevel"/>
+    <w:tmpl w:val="D24A0050"/>
+    <w:lvl w:ilvl="0" w:tplc="0928BA18">
+      <w:start w:val="3"/>
+      <w:numFmt w:val="bullet"/>
+      <w:lvlText w:val="-"/>
+      <w:lvlJc w:val="left"/>
+      <w:pPr>
+        <w:ind w:left="720" w:hanging="360"/>
+      </w:pPr>
+      <w:rPr>
+        <w:rFonts w:ascii="Aptos" w:eastAsiaTheme="minorHAnsi" w:hAnsi="Aptos" w:cstheme="minorBidi" w:hint="default"/>
+      </w:rPr>
+    </w:lvl>
+    <w:lvl w:ilvl="1" w:tplc="040C0003" w:tentative="1">
+      <w:start w:val="1"/>
+      <w:numFmt w:val="bullet"/>
+      <w:lvlText w:val="o"/>
+      <w:lvlJc w:val="left"/>
+      <w:pPr>
+        <w:ind w:left="1440" w:hanging="360"/>
+      </w:pPr>
+      <w:rPr>
+        <w:rFonts w:ascii="Courier New" w:hAnsi="Courier New" w:cs="Courier New" w:hint="default"/>
+      </w:rPr>
+    </w:lvl>
+    <w:lvl w:ilvl="2" w:tplc="040C0005" w:tentative="1">
+      <w:start w:val="1"/>
+      <w:numFmt w:val="bullet"/>
+      <w:lvlText w:val=""/>
+      <w:lvlJc w:val="left"/>
+      <w:pPr>
+        <w:ind w:left="2160" w:hanging="360"/>
+      </w:pPr>
+      <w:rPr>
+        <w:rFonts w:ascii="Wingdings" w:hAnsi="Wingdings" w:hint="default"/>
+      </w:rPr>
+    </w:lvl>
+    <w:lvl w:ilvl="3" w:tplc="040C0001" w:tentative="1">
+      <w:start w:val="1"/>
+      <w:numFmt w:val="bullet"/>
+      <w:lvlText w:val=""/>
+      <w:lvlJc w:val="left"/>
+      <w:pPr>
+        <w:ind w:left="2880" w:hanging="360"/>
+      </w:pPr>
+      <w:rPr>
+        <w:rFonts w:ascii="Symbol" w:hAnsi="Symbol" w:hint="default"/>
+      </w:rPr>
+    </w:lvl>
+    <w:lvl w:ilvl="4" w:tplc="040C0003" w:tentative="1">
+      <w:start w:val="1"/>
+      <w:numFmt w:val="bullet"/>
+      <w:lvlText w:val="o"/>
+      <w:lvlJc w:val="left"/>
+      <w:pPr>
+        <w:ind w:left="3600" w:hanging="360"/>
+      </w:pPr>
+      <w:rPr>
+        <w:rFonts w:ascii="Courier New" w:hAnsi="Courier New" w:cs="Courier New" w:hint="default"/>
+      </w:rPr>
+    </w:lvl>
+    <w:lvl w:ilvl="5" w:tplc="040C0005" w:tentative="1">
+      <w:start w:val="1"/>
+      <w:numFmt w:val="bullet"/>
+      <w:lvlText w:val=""/>
+      <w:lvlJc w:val="left"/>
+      <w:pPr>
+        <w:ind w:left="4320" w:hanging="360"/>
+      </w:pPr>
+      <w:rPr>
+        <w:rFonts w:ascii="Wingdings" w:hAnsi="Wingdings" w:hint="default"/>
+      </w:rPr>
+    </w:lvl>
+    <w:lvl w:ilvl="6" w:tplc="040C0001" w:tentative="1">
+      <w:start w:val="1"/>
+      <w:numFmt w:val="bullet"/>
+      <w:lvlText w:val=""/>
+      <w:lvlJc w:val="left"/>
+      <w:pPr>
+        <w:ind w:left="5040" w:hanging="360"/>
+      </w:pPr>
+      <w:rPr>
+        <w:rFonts w:ascii="Symbol" w:hAnsi="Symbol" w:hint="default"/>
+      </w:rPr>
+    </w:lvl>
+    <w:lvl w:ilvl="7" w:tplc="040C0003" w:tentative="1">
+      <w:start w:val="1"/>
+      <w:numFmt w:val="bullet"/>
+      <w:lvlText w:val="o"/>
+      <w:lvlJc w:val="left"/>
+      <w:pPr>
+        <w:ind w:left="5760" w:hanging="360"/>
+      </w:pPr>
+      <w:rPr>
+        <w:rFonts w:ascii="Courier New" w:hAnsi="Courier New" w:cs="Courier New" w:hint="default"/>
+      </w:rPr>
+    </w:lvl>
+    <w:lvl w:ilvl="8" w:tplc="040C0005" w:tentative="1">
+      <w:start w:val="1"/>
+      <w:numFmt w:val="bullet"/>
+      <w:lvlText w:val=""/>
+      <w:lvlJc w:val="left"/>
+      <w:pPr>
+        <w:ind w:left="6480" w:hanging="360"/>
+      </w:pPr>
+      <w:rPr>
+        <w:rFonts w:ascii="Wingdings" w:hAnsi="Wingdings" w:hint="default"/>
+      </w:rPr>
+    </w:lvl>
+  </w:abstractNum>
   <w:num w:numId="1" w16cid:durableId="136118334">
+    <w:abstractNumId w:val="1"/>
+  </w:num>
+  <w:num w:numId="2" w16cid:durableId="698361050">
+    <w:abstractNumId w:val="2"/>
+  </w:num>
+  <w:num w:numId="3" w16cid:durableId="1005978627">
+    <w:abstractNumId w:val="3"/>
+  </w:num>
+  <w:num w:numId="4" w16cid:durableId="1886716803">
+    <w:abstractNumId w:val="4"/>
+  </w:num>
+  <w:num w:numId="5" w16cid:durableId="716973943">
     <w:abstractNumId w:val="0"/>
   </w:num>
-  <w:num w:numId="2" w16cid:durableId="698361050">
-    <w:abstractNumId w:val="1"/>
-  </w:num>
-  <w:num w:numId="3" w16cid:durableId="1005978627">
-    <w:abstractNumId w:val="2"/>
-  </w:num>
-  <w:num w:numId="4" w16cid:durableId="1886716803">
-    <w:abstractNumId w:val="3"/>
+  <w:num w:numId="6" w16cid:durableId="155876853">
+    <w:abstractNumId w:val="5"/>
   </w:num>
 </w:numbering>
 </file>

</xml_diff>